<commit_message>
New site for Eli
</commit_message>
<xml_diff>
--- a/front end more..docx
+++ b/front end more..docx
@@ -186,7 +186,41 @@
           <w:szCs w:val="19"/>
           <w:shd w:val="clear" w:color="auto" w:fill="FFFFFF"/>
         </w:rPr>
-        <w:t>I am a software developer from Hamilton, New Jersey who enjoy building websites. I possess knowledge in Javascript, bootstrap, HTML/CSS, responsive design, as well as python. I've being able to build successful sites by working on open source, internal and client’s projects which focuses on CSS, responsive web, accessibility and good performance. With the above skill set, I am currently seeking a position in a firm as a HTML, CSS, Javascript or python developer with the sole aim of helping develop and maintain websites.</w:t>
+        <w:t xml:space="preserve">I am a software </w:t>
+      </w:r>
+      <w:hyperlink r:id="rId8" w:history="1">
+        <w:r>
+          <w:rPr>
+            <w:rStyle w:val="Hyperlink"/>
+            <w:rFonts w:ascii="Arial" w:hAnsi="Arial" w:cs="Arial"/>
+            <w:sz w:val="19"/>
+            <w:szCs w:val="19"/>
+            <w:shd w:val="clear" w:color="auto" w:fill="FFFFFF"/>
+          </w:rPr>
+          <w:t>developer fr</w:t>
+        </w:r>
+        <w:bookmarkStart w:id="0" w:name="_GoBack"/>
+        <w:bookmarkEnd w:id="0"/>
+        <w:r>
+          <w:rPr>
+            <w:rStyle w:val="Hyperlink"/>
+            <w:rFonts w:ascii="Arial" w:hAnsi="Arial" w:cs="Arial"/>
+            <w:sz w:val="19"/>
+            <w:szCs w:val="19"/>
+            <w:shd w:val="clear" w:color="auto" w:fill="FFFFFF"/>
+          </w:rPr>
+          <w:t>om</w:t>
+        </w:r>
+      </w:hyperlink>
+      <w:r>
+        <w:rPr>
+          <w:rFonts w:ascii="Arial" w:hAnsi="Arial" w:cs="Arial"/>
+          <w:color w:val="000000"/>
+          <w:sz w:val="19"/>
+          <w:szCs w:val="19"/>
+          <w:shd w:val="clear" w:color="auto" w:fill="FFFFFF"/>
+        </w:rPr>
+        <w:t xml:space="preserve"> Hamilton, New Jersey who enjoy building websites. I possess knowledge in Javascript, bootstrap, HTML/CSS, responsive design, as well as python. I've being able to build successful sites by working on open source, internal and client’s projects which focuses on CSS, responsive web, accessibility and good performance. With the above skill set, I am currently seeking a position in a firm as a HTML, CSS, Javascript or python developer with the sole aim of helping develop and maintain websites.</w:t>
       </w:r>
     </w:p>
     <w:p>
@@ -1716,8 +1750,6 @@
         </w:rPr>
         <w:t>3</w:t>
       </w:r>
-      <w:bookmarkStart w:id="0" w:name="_GoBack"/>
-      <w:bookmarkEnd w:id="0"/>
       <w:r>
         <w:rPr>
           <w:rFonts w:ascii="Arial" w:hAnsi="Arial"/>
@@ -4029,6 +4061,18 @@
     <w:basedOn w:val="DefaultParagraphFont"/>
     <w:rsid w:val="00D65A81"/>
   </w:style>
+  <w:style w:type="character" w:styleId="UnresolvedMention">
+    <w:name w:val="Unresolved Mention"/>
+    <w:basedOn w:val="DefaultParagraphFont"/>
+    <w:uiPriority w:val="99"/>
+    <w:semiHidden/>
+    <w:unhideWhenUsed/>
+    <w:rsid w:val="00662271"/>
+    <w:rPr>
+      <w:color w:val="808080"/>
+      <w:shd w:val="clear" w:color="auto" w:fill="E6E6E6"/>
+    </w:rPr>
+  </w:style>
 </w:styles>
 </file>
 
@@ -4350,4 +4394,22 @@
   </a:objectDefaults>
   <a:extraClrSchemeLst/>
 </a:theme>
+</file>
+
+<file path=word/webextensions/taskpanes.xml><?xml version="1.0" encoding="utf-8"?>
+<wetp:taskpanes xmlns:wetp="http://schemas.microsoft.com/office/webextensions/taskpanes/2010/11">
+  <wetp:taskpane dockstate="right" visibility="0" width="350" row="2">
+    <wetp:webextensionref xmlns:r="http://schemas.openxmlformats.org/officeDocument/2006/relationships" r:id="rId1"/>
+  </wetp:taskpane>
+</wetp:taskpanes>
+</file>
+
+<file path=word/webextensions/webextension1.xml><?xml version="1.0" encoding="utf-8"?>
+<we:webextension xmlns:we="http://schemas.microsoft.com/office/webextensions/webextension/2010/11" id="{3EA1E6D4-CE84-42B8-81DE-AFCFADA0B81D}">
+  <we:reference id="wa104099688" version="1.3.0.0" store="en-US" storeType="OMEX"/>
+  <we:alternateReferences/>
+  <we:properties/>
+  <we:bindings/>
+  <we:snapshot xmlns:r="http://schemas.openxmlformats.org/officeDocument/2006/relationships"/>
+</we:webextension>
 </file>
</xml_diff>